<commit_message>
Update dokumentacja projektowa PAI.docx
</commit_message>
<xml_diff>
--- a/dokumentacja projektowa PAI.docx
+++ b/dokumentacja projektowa PAI.docx
@@ -2,7 +2,753 @@
 <file path=word/document.xml><?xml version="1.0" encoding="utf-8"?>
 <w:document xmlns:wpc="http://schemas.microsoft.com/office/word/2010/wordprocessingCanvas" xmlns:cx="http://schemas.microsoft.com/office/drawing/2014/chartex" xmlns:cx1="http://schemas.microsoft.com/office/drawing/2015/9/8/chartex" xmlns:cx2="http://schemas.microsoft.com/office/drawing/2015/10/21/chartex" xmlns:cx3="http://schemas.microsoft.com/office/drawing/2016/5/9/chartex" xmlns:cx4="http://schemas.microsoft.com/office/drawing/2016/5/10/chartex" xmlns:cx5="http://schemas.microsoft.com/office/drawing/2016/5/11/chartex" xmlns:cx6="http://schemas.microsoft.com/office/drawing/2016/5/12/chartex" xmlns:cx7="http://schemas.microsoft.com/office/drawing/2016/5/13/chartex" xmlns:cx8="http://schemas.microsoft.com/office/drawing/2016/5/14/chartex" xmlns:mc="http://schemas.openxmlformats.org/markup-compatibility/2006" xmlns:aink="http://schemas.microsoft.com/office/drawing/2016/ink" xmlns:am3d="http://schemas.microsoft.com/office/drawing/2017/model3d" xmlns:o="urn:schemas-microsoft-com:office:office" xmlns:r="http://schemas.openxmlformats.org/officeDocument/2006/relationships" xmlns:m="http://schemas.openxmlformats.org/officeDocument/2006/math" xmlns:v="urn:schemas-microsoft-com:vml" xmlns:wp14="http://schemas.microsoft.com/office/word/2010/wordprocessingDrawing" xmlns:wp="http://schemas.openxmlformats.org/drawingml/2006/wordprocessingDrawing" xmlns:w10="urn:schemas-microsoft-com:office:word" xmlns:w="http://schemas.openxmlformats.org/wordprocessingml/2006/main" xmlns:w14="http://schemas.microsoft.com/office/word/2010/wordml" xmlns:w15="http://schemas.microsoft.com/office/word/2012/wordml" xmlns:w16cex="http://schemas.microsoft.com/office/word/2018/wordml/cex" xmlns:w16cid="http://schemas.microsoft.com/office/word/2016/wordml/cid" xmlns:w16="http://schemas.microsoft.com/office/word/2018/wordml" xmlns:w16se="http://schemas.microsoft.com/office/word/2015/wordml/symex" xmlns:wpg="http://schemas.microsoft.com/office/word/2010/wordprocessingGroup" xmlns:wpi="http://schemas.microsoft.com/office/word/2010/wordprocessingInk" xmlns:wne="http://schemas.microsoft.com/office/word/2006/wordml" xmlns:wps="http://schemas.microsoft.com/office/word/2010/wordprocessingShape" mc:Ignorable="w14 w15 w16se w16cid w16 w16cex wp14">
   <w:body>
-    <w:p/>
+    <w:p>
+      <w:pPr>
+        <w:spacing w:after="0"/>
+        <w:ind w:right="434"/>
+        <w:jc w:val="right"/>
+        <w:rPr>
+          <w:rFonts w:cstheme="minorHAnsi"/>
+        </w:rPr>
+      </w:pPr>
+      <w:r>
+        <w:rPr>
+          <w:rFonts w:eastAsia="Times New Roman" w:cstheme="minorHAnsi"/>
+          <w:b/>
+          <w:sz w:val="32"/>
+        </w:rPr>
+        <w:t xml:space="preserve">Uniwersytet </w:t>
+      </w:r>
+      <w:proofErr w:type="spellStart"/>
+      <w:r>
+        <w:rPr>
+          <w:rFonts w:eastAsia="Times New Roman" w:cstheme="minorHAnsi"/>
+          <w:b/>
+          <w:sz w:val="32"/>
+        </w:rPr>
+        <w:t>Technologiczno</w:t>
+      </w:r>
+      <w:proofErr w:type="spellEnd"/>
+      <w:r>
+        <w:rPr>
+          <w:rFonts w:eastAsia="Times New Roman" w:cstheme="minorHAnsi"/>
+          <w:b/>
+          <w:sz w:val="32"/>
+        </w:rPr>
+        <w:t xml:space="preserve"> –Przyrodniczy w Bydgoszczy </w:t>
+      </w:r>
+      <w:r>
+        <w:rPr>
+          <w:rFonts w:cstheme="minorHAnsi"/>
+          <w:sz w:val="32"/>
+          <w:vertAlign w:val="subscript"/>
+        </w:rPr>
+        <w:t xml:space="preserve"> </w:t>
+      </w:r>
+    </w:p>
+    <w:p>
+      <w:pPr>
+        <w:spacing w:after="0"/>
+        <w:ind w:left="922"/>
+        <w:jc w:val="center"/>
+        <w:rPr>
+          <w:rFonts w:cstheme="minorHAnsi"/>
+        </w:rPr>
+      </w:pPr>
+      <w:r>
+        <w:rPr>
+          <w:rFonts w:eastAsia="Times New Roman" w:cstheme="minorHAnsi"/>
+          <w:b/>
+          <w:sz w:val="32"/>
+        </w:rPr>
+        <w:t xml:space="preserve"> </w:t>
+      </w:r>
+      <w:r>
+        <w:rPr>
+          <w:rFonts w:cstheme="minorHAnsi"/>
+        </w:rPr>
+        <w:t xml:space="preserve"> </w:t>
+      </w:r>
+    </w:p>
+    <w:p>
+      <w:pPr>
+        <w:spacing w:after="0"/>
+        <w:ind w:left="1438"/>
+        <w:rPr>
+          <w:rFonts w:cstheme="minorHAnsi"/>
+        </w:rPr>
+      </w:pPr>
+      <w:r>
+        <w:rPr>
+          <w:rFonts w:eastAsia="Times New Roman" w:cstheme="minorHAnsi"/>
+        </w:rPr>
+        <w:t xml:space="preserve"> </w:t>
+      </w:r>
+      <w:r>
+        <w:rPr>
+          <w:rFonts w:eastAsia="Times New Roman" w:cstheme="minorHAnsi"/>
+          <w:sz w:val="32"/>
+        </w:rPr>
+        <w:t>Wydział Telekomunikacji, Informatyki i Elektrotechniki</w:t>
+      </w:r>
+      <w:r>
+        <w:rPr>
+          <w:rFonts w:eastAsia="Times New Roman" w:cstheme="minorHAnsi"/>
+        </w:rPr>
+        <w:t xml:space="preserve"> </w:t>
+      </w:r>
+      <w:r>
+        <w:rPr>
+          <w:rFonts w:cstheme="minorHAnsi"/>
+        </w:rPr>
+        <w:t xml:space="preserve"> </w:t>
+      </w:r>
+    </w:p>
+    <w:p>
+      <w:pPr>
+        <w:spacing w:after="0"/>
+        <w:ind w:left="878"/>
+        <w:jc w:val="center"/>
+        <w:rPr>
+          <w:rFonts w:cstheme="minorHAnsi"/>
+        </w:rPr>
+      </w:pPr>
+      <w:r>
+        <w:rPr>
+          <w:rFonts w:eastAsia="Times New Roman" w:cstheme="minorHAnsi"/>
+        </w:rPr>
+        <w:t xml:space="preserve"> </w:t>
+      </w:r>
+      <w:r>
+        <w:rPr>
+          <w:rFonts w:cstheme="minorHAnsi"/>
+        </w:rPr>
+        <w:t xml:space="preserve"> </w:t>
+      </w:r>
+    </w:p>
+    <w:p>
+      <w:pPr>
+        <w:spacing w:after="0"/>
+        <w:ind w:left="839"/>
+        <w:jc w:val="center"/>
+        <w:rPr>
+          <w:rFonts w:cstheme="minorHAnsi"/>
+        </w:rPr>
+      </w:pPr>
+      <w:r>
+        <w:rPr>
+          <w:rFonts w:cstheme="minorHAnsi"/>
+          <w:noProof/>
+        </w:rPr>
+        <w:drawing>
+          <wp:inline distT="0" distB="0" distL="0" distR="0" wp14:anchorId="4E242914" wp14:editId="5C48B9D5">
+            <wp:extent cx="2828544" cy="2609088"/>
+            <wp:effectExtent l="0" t="0" r="0" b="0"/>
+            <wp:docPr id="59" name="Picture 59"/>
+            <wp:cNvGraphicFramePr/>
+            <a:graphic xmlns:a="http://schemas.openxmlformats.org/drawingml/2006/main">
+              <a:graphicData uri="http://schemas.openxmlformats.org/drawingml/2006/picture">
+                <pic:pic xmlns:pic="http://schemas.openxmlformats.org/drawingml/2006/picture">
+                  <pic:nvPicPr>
+                    <pic:cNvPr id="59" name="Picture 59"/>
+                    <pic:cNvPicPr/>
+                  </pic:nvPicPr>
+                  <pic:blipFill>
+                    <a:blip r:embed="rId4"/>
+                    <a:stretch>
+                      <a:fillRect/>
+                    </a:stretch>
+                  </pic:blipFill>
+                  <pic:spPr>
+                    <a:xfrm>
+                      <a:off x="0" y="0"/>
+                      <a:ext cx="2828544" cy="2609088"/>
+                    </a:xfrm>
+                    <a:prstGeom prst="rect">
+                      <a:avLst/>
+                    </a:prstGeom>
+                  </pic:spPr>
+                </pic:pic>
+              </a:graphicData>
+            </a:graphic>
+          </wp:inline>
+        </w:drawing>
+      </w:r>
+      <w:r>
+        <w:rPr>
+          <w:rFonts w:cstheme="minorHAnsi"/>
+        </w:rPr>
+        <w:t xml:space="preserve"> </w:t>
+      </w:r>
+    </w:p>
+    <w:p>
+      <w:pPr>
+        <w:spacing w:after="0"/>
+        <w:ind w:left="922"/>
+        <w:jc w:val="center"/>
+        <w:rPr>
+          <w:rFonts w:cstheme="minorHAnsi"/>
+        </w:rPr>
+      </w:pPr>
+      <w:r>
+        <w:rPr>
+          <w:rFonts w:eastAsia="Times New Roman" w:cstheme="minorHAnsi"/>
+          <w:sz w:val="32"/>
+        </w:rPr>
+        <w:t xml:space="preserve"> </w:t>
+      </w:r>
+      <w:r>
+        <w:rPr>
+          <w:rFonts w:cstheme="minorHAnsi"/>
+        </w:rPr>
+        <w:t xml:space="preserve"> </w:t>
+      </w:r>
+    </w:p>
+    <w:p>
+      <w:pPr>
+        <w:spacing w:after="0"/>
+        <w:ind w:left="922"/>
+        <w:jc w:val="center"/>
+        <w:rPr>
+          <w:rFonts w:cstheme="minorHAnsi"/>
+        </w:rPr>
+      </w:pPr>
+      <w:r>
+        <w:rPr>
+          <w:rFonts w:eastAsia="Times New Roman" w:cstheme="minorHAnsi"/>
+          <w:sz w:val="32"/>
+        </w:rPr>
+        <w:t xml:space="preserve"> </w:t>
+      </w:r>
+      <w:r>
+        <w:rPr>
+          <w:rFonts w:cstheme="minorHAnsi"/>
+        </w:rPr>
+        <w:t xml:space="preserve"> </w:t>
+      </w:r>
+    </w:p>
+    <w:p>
+      <w:pPr>
+        <w:spacing w:after="57"/>
+        <w:ind w:left="709"/>
+        <w:jc w:val="center"/>
+        <w:rPr>
+          <w:rFonts w:cstheme="minorHAnsi"/>
+        </w:rPr>
+      </w:pPr>
+      <w:r>
+        <w:rPr>
+          <w:rFonts w:eastAsia="Times New Roman" w:cstheme="minorHAnsi"/>
+          <w:sz w:val="32"/>
+        </w:rPr>
+        <w:t xml:space="preserve">Projekt </w:t>
+      </w:r>
+    </w:p>
+    <w:p>
+      <w:pPr>
+        <w:spacing w:after="0"/>
+        <w:ind w:left="709" w:right="2"/>
+        <w:jc w:val="center"/>
+        <w:rPr>
+          <w:rFonts w:cstheme="minorHAnsi"/>
+        </w:rPr>
+      </w:pPr>
+      <w:r>
+        <w:rPr>
+          <w:rFonts w:eastAsia="Times New Roman" w:cstheme="minorHAnsi"/>
+          <w:sz w:val="32"/>
+        </w:rPr>
+        <w:t xml:space="preserve"> </w:t>
+      </w:r>
+      <w:r>
+        <w:rPr>
+          <w:rFonts w:eastAsia="Times New Roman" w:cstheme="minorHAnsi"/>
+          <w:sz w:val="32"/>
+        </w:rPr>
+        <w:t>Programowanie aplikacji internetowych</w:t>
+      </w:r>
+      <w:r>
+        <w:rPr>
+          <w:rFonts w:cstheme="minorHAnsi"/>
+        </w:rPr>
+        <w:t xml:space="preserve"> </w:t>
+      </w:r>
+    </w:p>
+    <w:p>
+      <w:pPr>
+        <w:spacing w:after="134"/>
+        <w:ind w:left="878"/>
+        <w:jc w:val="center"/>
+        <w:rPr>
+          <w:rFonts w:cstheme="minorHAnsi"/>
+        </w:rPr>
+      </w:pPr>
+      <w:r>
+        <w:rPr>
+          <w:rFonts w:eastAsia="Times New Roman" w:cstheme="minorHAnsi"/>
+        </w:rPr>
+        <w:t xml:space="preserve"> </w:t>
+      </w:r>
+      <w:r>
+        <w:rPr>
+          <w:rFonts w:cstheme="minorHAnsi"/>
+        </w:rPr>
+        <w:t xml:space="preserve"> </w:t>
+      </w:r>
+    </w:p>
+    <w:p>
+      <w:pPr>
+        <w:spacing w:after="0"/>
+        <w:ind w:left="700"/>
+        <w:jc w:val="center"/>
+        <w:rPr>
+          <w:rFonts w:cstheme="minorHAnsi"/>
+        </w:rPr>
+      </w:pPr>
+      <w:r>
+        <w:rPr>
+          <w:rFonts w:eastAsia="Times New Roman" w:cstheme="minorHAnsi"/>
+          <w:b/>
+          <w:sz w:val="32"/>
+        </w:rPr>
+        <w:t>Dokumentacja projektu</w:t>
+      </w:r>
+      <w:r>
+        <w:rPr>
+          <w:rFonts w:cstheme="minorHAnsi"/>
+          <w:sz w:val="32"/>
+          <w:vertAlign w:val="subscript"/>
+        </w:rPr>
+        <w:t xml:space="preserve"> </w:t>
+      </w:r>
+    </w:p>
+    <w:p>
+      <w:pPr>
+        <w:spacing w:after="0"/>
+        <w:ind w:left="922"/>
+        <w:jc w:val="center"/>
+        <w:rPr>
+          <w:rFonts w:cstheme="minorHAnsi"/>
+          <w:b/>
+          <w:bCs/>
+          <w:sz w:val="36"/>
+          <w:szCs w:val="36"/>
+        </w:rPr>
+      </w:pPr>
+      <w:r>
+        <w:rPr>
+          <w:rFonts w:cstheme="minorHAnsi"/>
+          <w:b/>
+          <w:bCs/>
+          <w:sz w:val="36"/>
+          <w:szCs w:val="36"/>
+        </w:rPr>
+        <w:t>„Serwis umożliwiający organizację imprez”</w:t>
+      </w:r>
+    </w:p>
+    <w:p>
+      <w:pPr>
+        <w:spacing w:after="242"/>
+        <w:ind w:left="809"/>
+        <w:jc w:val="center"/>
+        <w:rPr>
+          <w:rFonts w:cstheme="minorHAnsi"/>
+        </w:rPr>
+      </w:pPr>
+      <w:r>
+        <w:rPr>
+          <w:rFonts w:cstheme="minorHAnsi"/>
+        </w:rPr>
+        <w:t xml:space="preserve"> </w:t>
+      </w:r>
+    </w:p>
+    <w:p>
+      <w:pPr>
+        <w:spacing w:after="18"/>
+        <w:ind w:left="878"/>
+        <w:jc w:val="center"/>
+        <w:rPr>
+          <w:rFonts w:cstheme="minorHAnsi"/>
+        </w:rPr>
+      </w:pPr>
+      <w:r>
+        <w:rPr>
+          <w:rFonts w:eastAsia="Times New Roman" w:cstheme="minorHAnsi"/>
+        </w:rPr>
+        <w:t xml:space="preserve"> </w:t>
+      </w:r>
+      <w:r>
+        <w:rPr>
+          <w:rFonts w:cstheme="minorHAnsi"/>
+        </w:rPr>
+        <w:t xml:space="preserve"> </w:t>
+      </w:r>
+    </w:p>
+    <w:p>
+      <w:pPr>
+        <w:spacing w:after="16"/>
+        <w:ind w:left="531"/>
+        <w:rPr>
+          <w:rFonts w:cstheme="minorHAnsi"/>
+        </w:rPr>
+      </w:pPr>
+      <w:r>
+        <w:rPr>
+          <w:rFonts w:eastAsia="Times New Roman" w:cstheme="minorHAnsi"/>
+        </w:rPr>
+        <w:t xml:space="preserve"> </w:t>
+      </w:r>
+      <w:r>
+        <w:rPr>
+          <w:rFonts w:cstheme="minorHAnsi"/>
+        </w:rPr>
+        <w:t xml:space="preserve"> </w:t>
+      </w:r>
+    </w:p>
+    <w:p>
+      <w:pPr>
+        <w:spacing w:after="57"/>
+        <w:ind w:left="531"/>
+        <w:jc w:val="right"/>
+        <w:rPr>
+          <w:rFonts w:cstheme="minorHAnsi"/>
+        </w:rPr>
+      </w:pPr>
+      <w:r>
+        <w:rPr>
+          <w:rFonts w:eastAsia="Times New Roman" w:cstheme="minorHAnsi"/>
+        </w:rPr>
+        <w:t xml:space="preserve"> </w:t>
+      </w:r>
+      <w:r>
+        <w:rPr>
+          <w:rFonts w:cstheme="minorHAnsi"/>
+        </w:rPr>
+        <w:t xml:space="preserve"> </w:t>
+      </w:r>
+    </w:p>
+    <w:p>
+      <w:pPr>
+        <w:spacing w:after="2" w:line="260" w:lineRule="auto"/>
+        <w:ind w:left="1294" w:right="4818"/>
+        <w:rPr>
+          <w:rFonts w:eastAsia="Times New Roman" w:cstheme="minorHAnsi"/>
+          <w:i/>
+          <w:iCs/>
+          <w:sz w:val="26"/>
+        </w:rPr>
+      </w:pPr>
+      <w:r>
+        <w:rPr>
+          <w:rFonts w:eastAsia="Times New Roman" w:cstheme="minorHAnsi"/>
+          <w:i/>
+          <w:iCs/>
+          <w:sz w:val="26"/>
+        </w:rPr>
+        <w:t xml:space="preserve">Michael </w:t>
+      </w:r>
+      <w:proofErr w:type="spellStart"/>
+      <w:r>
+        <w:rPr>
+          <w:rFonts w:eastAsia="Times New Roman" w:cstheme="minorHAnsi"/>
+          <w:i/>
+          <w:iCs/>
+          <w:sz w:val="26"/>
+        </w:rPr>
+        <w:t>Szychulski</w:t>
+      </w:r>
+      <w:proofErr w:type="spellEnd"/>
+      <w:r>
+        <w:rPr>
+          <w:rFonts w:eastAsia="Times New Roman" w:cstheme="minorHAnsi"/>
+          <w:i/>
+          <w:iCs/>
+          <w:sz w:val="26"/>
+        </w:rPr>
+        <w:t>,</w:t>
+      </w:r>
+    </w:p>
+    <w:p>
+      <w:pPr>
+        <w:spacing w:after="2" w:line="480" w:lineRule="auto"/>
+        <w:ind w:left="1294" w:right="4818"/>
+        <w:rPr>
+          <w:rFonts w:eastAsia="Times New Roman" w:cstheme="minorHAnsi"/>
+          <w:i/>
+          <w:iCs/>
+          <w:sz w:val="26"/>
+        </w:rPr>
+      </w:pPr>
+      <w:r>
+        <w:rPr>
+          <w:rFonts w:eastAsia="Times New Roman" w:cstheme="minorHAnsi"/>
+          <w:i/>
+          <w:iCs/>
+          <w:sz w:val="26"/>
+        </w:rPr>
+        <w:t>Nr indeksu: 113115</w:t>
+      </w:r>
+    </w:p>
+    <w:p>
+      <w:pPr>
+        <w:spacing w:after="2" w:line="260" w:lineRule="auto"/>
+        <w:ind w:left="1294" w:right="4818"/>
+        <w:rPr>
+          <w:rFonts w:eastAsia="Times New Roman" w:cstheme="minorHAnsi"/>
+          <w:i/>
+          <w:iCs/>
+          <w:sz w:val="26"/>
+        </w:rPr>
+      </w:pPr>
+      <w:r>
+        <w:rPr>
+          <w:rFonts w:eastAsia="Times New Roman" w:cstheme="minorHAnsi"/>
+          <w:i/>
+          <w:iCs/>
+          <w:sz w:val="26"/>
+        </w:rPr>
+        <w:t>Dominik Wiśniewski</w:t>
+      </w:r>
+      <w:r>
+        <w:rPr>
+          <w:rFonts w:eastAsia="Times New Roman" w:cstheme="minorHAnsi"/>
+          <w:i/>
+          <w:iCs/>
+          <w:sz w:val="26"/>
+        </w:rPr>
+        <w:t>,</w:t>
+      </w:r>
+    </w:p>
+    <w:p>
+      <w:pPr>
+        <w:spacing w:after="2" w:line="360" w:lineRule="auto"/>
+        <w:ind w:left="1294" w:right="4818"/>
+        <w:rPr>
+          <w:rFonts w:eastAsia="Times New Roman" w:cstheme="minorHAnsi"/>
+          <w:i/>
+          <w:iCs/>
+          <w:sz w:val="26"/>
+        </w:rPr>
+      </w:pPr>
+      <w:r>
+        <w:rPr>
+          <w:rFonts w:eastAsia="Times New Roman" w:cstheme="minorHAnsi"/>
+          <w:i/>
+          <w:iCs/>
+          <w:sz w:val="26"/>
+        </w:rPr>
+        <w:t>Nr indeksu: 113</w:t>
+      </w:r>
+      <w:r>
+        <w:rPr>
+          <w:rFonts w:eastAsia="Times New Roman" w:cstheme="minorHAnsi"/>
+          <w:i/>
+          <w:iCs/>
+          <w:sz w:val="26"/>
+        </w:rPr>
+        <w:t>131</w:t>
+      </w:r>
+    </w:p>
+    <w:p>
+      <w:pPr>
+        <w:spacing w:after="2" w:line="260" w:lineRule="auto"/>
+        <w:ind w:left="1294" w:right="4818"/>
+        <w:rPr>
+          <w:rFonts w:eastAsia="Times New Roman" w:cstheme="minorHAnsi"/>
+          <w:i/>
+          <w:iCs/>
+          <w:sz w:val="26"/>
+        </w:rPr>
+      </w:pPr>
+      <w:r>
+        <w:rPr>
+          <w:rFonts w:eastAsia="Times New Roman" w:cstheme="minorHAnsi"/>
+          <w:i/>
+          <w:iCs/>
+          <w:sz w:val="26"/>
+        </w:rPr>
+        <w:t xml:space="preserve">Michał </w:t>
+      </w:r>
+      <w:proofErr w:type="spellStart"/>
+      <w:r>
+        <w:rPr>
+          <w:rFonts w:eastAsia="Times New Roman" w:cstheme="minorHAnsi"/>
+          <w:i/>
+          <w:iCs/>
+          <w:sz w:val="26"/>
+        </w:rPr>
+        <w:t>Sulecki</w:t>
+      </w:r>
+      <w:proofErr w:type="spellEnd"/>
+      <w:r>
+        <w:rPr>
+          <w:rFonts w:eastAsia="Times New Roman" w:cstheme="minorHAnsi"/>
+          <w:i/>
+          <w:iCs/>
+          <w:sz w:val="26"/>
+        </w:rPr>
+        <w:t>,</w:t>
+      </w:r>
+    </w:p>
+    <w:p>
+      <w:pPr>
+        <w:spacing w:after="2" w:line="260" w:lineRule="auto"/>
+        <w:ind w:left="1294" w:right="4818"/>
+        <w:rPr>
+          <w:rFonts w:eastAsia="Times New Roman" w:cstheme="minorHAnsi"/>
+          <w:i/>
+          <w:iCs/>
+          <w:sz w:val="26"/>
+        </w:rPr>
+      </w:pPr>
+      <w:r>
+        <w:rPr>
+          <w:rFonts w:eastAsia="Times New Roman" w:cstheme="minorHAnsi"/>
+          <w:i/>
+          <w:iCs/>
+          <w:sz w:val="26"/>
+        </w:rPr>
+        <w:t>Nr indeksu: 113112</w:t>
+      </w:r>
+    </w:p>
+    <w:p>
+      <w:pPr>
+        <w:spacing w:after="2" w:line="260" w:lineRule="auto"/>
+        <w:ind w:left="1294" w:right="4818"/>
+        <w:rPr>
+          <w:rFonts w:eastAsia="Times New Roman" w:cstheme="minorHAnsi"/>
+          <w:i/>
+          <w:iCs/>
+          <w:sz w:val="26"/>
+        </w:rPr>
+      </w:pPr>
+    </w:p>
+    <w:p>
+      <w:pPr>
+        <w:spacing w:after="2" w:line="260" w:lineRule="auto"/>
+        <w:ind w:left="1294" w:right="4818"/>
+        <w:rPr>
+          <w:rFonts w:cstheme="minorHAnsi"/>
+          <w:i/>
+          <w:iCs/>
+        </w:rPr>
+      </w:pPr>
+      <w:r>
+        <w:rPr>
+          <w:rFonts w:eastAsia="Times New Roman" w:cstheme="minorHAnsi"/>
+          <w:i/>
+          <w:iCs/>
+          <w:sz w:val="26"/>
+        </w:rPr>
+        <w:t xml:space="preserve">Informatyka stosowana </w:t>
+      </w:r>
+      <w:r>
+        <w:rPr>
+          <w:rFonts w:cstheme="minorHAnsi"/>
+          <w:i/>
+          <w:iCs/>
+        </w:rPr>
+        <w:t xml:space="preserve"> </w:t>
+      </w:r>
+    </w:p>
+    <w:p>
+      <w:pPr>
+        <w:spacing w:after="2" w:line="260" w:lineRule="auto"/>
+        <w:ind w:left="1294" w:right="4818"/>
+        <w:rPr>
+          <w:rFonts w:eastAsia="Times New Roman" w:cstheme="minorHAnsi"/>
+          <w:i/>
+          <w:iCs/>
+          <w:sz w:val="26"/>
+        </w:rPr>
+      </w:pPr>
+      <w:r>
+        <w:rPr>
+          <w:rFonts w:eastAsia="Times New Roman" w:cstheme="minorHAnsi"/>
+          <w:i/>
+          <w:iCs/>
+          <w:sz w:val="26"/>
+        </w:rPr>
+        <w:t xml:space="preserve">Semestr  </w:t>
+      </w:r>
+      <w:r>
+        <w:rPr>
+          <w:rFonts w:eastAsia="Times New Roman" w:cstheme="minorHAnsi"/>
+          <w:i/>
+          <w:iCs/>
+          <w:sz w:val="26"/>
+        </w:rPr>
+        <w:t>VI</w:t>
+      </w:r>
+      <w:r>
+        <w:rPr>
+          <w:rFonts w:eastAsia="Times New Roman" w:cstheme="minorHAnsi"/>
+          <w:i/>
+          <w:iCs/>
+          <w:sz w:val="26"/>
+        </w:rPr>
+        <w:t xml:space="preserve"> </w:t>
+      </w:r>
+    </w:p>
+    <w:p>
+      <w:pPr>
+        <w:spacing w:after="2" w:line="260" w:lineRule="auto"/>
+        <w:ind w:left="1294" w:right="4818"/>
+        <w:rPr>
+          <w:rFonts w:cstheme="minorHAnsi"/>
+          <w:i/>
+          <w:iCs/>
+        </w:rPr>
+      </w:pPr>
+      <w:r>
+        <w:rPr>
+          <w:rFonts w:eastAsia="Times New Roman" w:cstheme="minorHAnsi"/>
+          <w:i/>
+          <w:iCs/>
+          <w:sz w:val="26"/>
+        </w:rPr>
+        <w:t xml:space="preserve">grupa 2 </w:t>
+      </w:r>
+      <w:r>
+        <w:rPr>
+          <w:rFonts w:cstheme="minorHAnsi"/>
+          <w:i/>
+          <w:iCs/>
+        </w:rPr>
+        <w:t xml:space="preserve"> </w:t>
+      </w:r>
+    </w:p>
+    <w:p>
+      <w:pPr>
+        <w:spacing w:after="221"/>
+        <w:ind w:left="531"/>
+        <w:rPr>
+          <w:rFonts w:cstheme="minorHAnsi"/>
+        </w:rPr>
+      </w:pPr>
+      <w:r>
+        <w:rPr>
+          <w:rFonts w:cstheme="minorHAnsi"/>
+          <w:b/>
+        </w:rPr>
+        <w:t xml:space="preserve"> </w:t>
+      </w:r>
+      <w:r>
+        <w:rPr>
+          <w:rFonts w:cstheme="minorHAnsi"/>
+        </w:rPr>
+        <w:t xml:space="preserve"> </w:t>
+      </w:r>
+    </w:p>
+    <w:p>
+      <w:pPr>
+        <w:spacing w:after="221"/>
+        <w:ind w:left="531"/>
+        <w:rPr>
+          <w:rFonts w:cstheme="minorHAnsi"/>
+        </w:rPr>
+      </w:pPr>
+    </w:p>
     <w:sectPr>
       <w:pgSz w:w="11906" w:h="16838"/>
       <w:pgMar w:top="1417" w:right="1417" w:bottom="1417" w:left="1417" w:header="708" w:footer="708" w:gutter="0"/>

</xml_diff>